<commit_message>
Update 9/29/2023 5:31PM EST
Updates as of 5:31PM EST on 9/29/2023.
</commit_message>
<xml_diff>
--- a/%MODE PROTECTIVE SECURITY SYSTEMS/20230929 - Global United Defense, Inc. - Mode Protective Security Systems - v1.0.2.2.docx
+++ b/%MODE PROTECTIVE SECURITY SYSTEMS/20230929 - Global United Defense, Inc. - Mode Protective Security Systems - v1.0.2.2.docx
@@ -808,7 +808,7 @@
           <w:bCs/>
           <w:color w:val="FF0000"/>
         </w:rPr>
-        <w:t>ALL CAKE CASE MODES</w:t>
+        <w:t>ALL CUTE MODES</w:t>
       </w:r>
       <w:r>
         <w:rPr>
@@ -845,7 +845,7 @@
           <w:bCs/>
           <w:color w:val="FF0000"/>
         </w:rPr>
-        <w:t>ALL CHILD GUEST MODES</w:t>
+        <w:t>ALL DINOSAUR MODES</w:t>
       </w:r>
       <w:r>
         <w:rPr>
@@ -882,7 +882,7 @@
           <w:bCs/>
           <w:color w:val="FF0000"/>
         </w:rPr>
-        <w:t>ALL CLANDESTINE MODES</w:t>
+        <w:t>ALL FUN MODES</w:t>
       </w:r>
       <w:r>
         <w:rPr>
@@ -919,7 +919,7 @@
           <w:bCs/>
           <w:color w:val="FF0000"/>
         </w:rPr>
-        <w:t>ALL CUTE MODES</w:t>
+        <w:t>ALL GENIUS MODES</w:t>
       </w:r>
       <w:r>
         <w:rPr>
@@ -956,7 +956,7 @@
           <w:bCs/>
           <w:color w:val="FF0000"/>
         </w:rPr>
-        <w:t>ALL DINOSAUR MODES</w:t>
+        <w:t>ALL GROOM SAFETY MODES</w:t>
       </w:r>
       <w:r>
         <w:rPr>
@@ -993,7 +993,7 @@
           <w:bCs/>
           <w:color w:val="FF0000"/>
         </w:rPr>
-        <w:t>ALL FUN MODES</w:t>
+        <w:t>ALL GROOM SECURITY MODES</w:t>
       </w:r>
       <w:r>
         <w:rPr>
@@ -1030,7 +1030,7 @@
           <w:bCs/>
           <w:color w:val="FF0000"/>
         </w:rPr>
-        <w:t>ALL GENIUS MODES</w:t>
+        <w:t>ALL LOVE LETTER MODES</w:t>
       </w:r>
       <w:r>
         <w:rPr>
@@ -1067,7 +1067,7 @@
           <w:bCs/>
           <w:color w:val="FF0000"/>
         </w:rPr>
-        <w:t>ALL GROOM SAFETY MODES</w:t>
+        <w:t>ALL LOVE MODES</w:t>
       </w:r>
       <w:r>
         <w:rPr>
@@ -1104,7 +1104,7 @@
           <w:bCs/>
           <w:color w:val="FF0000"/>
         </w:rPr>
-        <w:t>ALL GROOM SECURITY MODES</w:t>
+        <w:t>MUTE MODE</w:t>
       </w:r>
       <w:r>
         <w:rPr>
@@ -1141,7 +1141,7 @@
           <w:bCs/>
           <w:color w:val="FF0000"/>
         </w:rPr>
-        <w:t>ALL LOVE LETTER MODES</w:t>
+        <w:t>ALL NICE LEGAL CASE MODES</w:t>
       </w:r>
       <w:r>
         <w:rPr>
@@ -1178,7 +1178,7 @@
           <w:bCs/>
           <w:color w:val="FF0000"/>
         </w:rPr>
-        <w:t>ALL LOVE MODES</w:t>
+        <w:t>ALL ROMANTIC LETTER MODES</w:t>
       </w:r>
       <w:r>
         <w:rPr>
@@ -1215,7 +1215,23 @@
           <w:bCs/>
           <w:color w:val="FF0000"/>
         </w:rPr>
-        <w:t>MUTE MODE</w:t>
+        <w:t xml:space="preserve">ALL </w:t>
+      </w:r>
+      <w:r>
+        <w:rPr>
+          <w:b/>
+          <w:bCs/>
+          <w:color w:val="FF0000"/>
+        </w:rPr>
+        <w:t>SAFEGUARD</w:t>
+      </w:r>
+      <w:r>
+        <w:rPr>
+          <w:b/>
+          <w:bCs/>
+          <w:color w:val="FF0000"/>
+        </w:rPr>
+        <w:t xml:space="preserve"> MODES</w:t>
       </w:r>
       <w:r>
         <w:rPr>
@@ -1252,7 +1268,7 @@
           <w:bCs/>
           <w:color w:val="FF0000"/>
         </w:rPr>
-        <w:t>ALL NICE LEGAL CASE MODES</w:t>
+        <w:t>SELF-DETERMINANT MODE</w:t>
       </w:r>
       <w:r>
         <w:rPr>
@@ -1290,136 +1306,25 @@
           <w:bCs/>
           <w:color w:val="FF0000"/>
         </w:rPr>
-        <w:t>ALL ROMANTIC LETTER MODES</w:t>
-      </w:r>
-      <w:r>
-        <w:rPr>
-          <w:b/>
-          <w:bCs/>
-        </w:rPr>
-        <w:t>;</w:t>
-      </w:r>
-    </w:p>
-    <w:p>
-      <w:pPr>
-        <w:ind w:left="720"/>
-        <w:jc w:val="both"/>
-        <w:rPr>
-          <w:b/>
-          <w:bCs/>
-        </w:rPr>
-      </w:pPr>
-      <w:r>
-        <w:rPr>
-          <w:u w:val="single"/>
-        </w:rPr>
-        <w:t>MODE PROTECTIVE SECURITY SYSTEM</w:t>
-      </w:r>
-      <w:r>
-        <w:t>:</w:t>
-      </w:r>
-      <w:r>
-        <w:t xml:space="preserve"> </w:t>
-      </w:r>
-      <w:r>
-        <w:rPr>
-          <w:b/>
-          <w:bCs/>
-          <w:color w:val="FF0000"/>
-        </w:rPr>
         <w:t xml:space="preserve">ALL </w:t>
       </w:r>
-      <w:proofErr w:type="gramStart"/>
-      <w:r>
-        <w:rPr>
-          <w:b/>
-          <w:bCs/>
-          <w:color w:val="FF0000"/>
-        </w:rPr>
-        <w:t>SAFE GUARD</w:t>
-      </w:r>
-      <w:proofErr w:type="gramEnd"/>
-      <w:r>
-        <w:rPr>
-          <w:b/>
-          <w:bCs/>
-          <w:color w:val="FF0000"/>
-        </w:rPr>
-        <w:t xml:space="preserve"> MODES</w:t>
-      </w:r>
-      <w:r>
-        <w:rPr>
-          <w:b/>
-          <w:bCs/>
-        </w:rPr>
-        <w:t>;</w:t>
-      </w:r>
-    </w:p>
-    <w:p>
-      <w:pPr>
-        <w:ind w:left="720"/>
-        <w:jc w:val="both"/>
-        <w:rPr>
-          <w:b/>
-          <w:bCs/>
-        </w:rPr>
-      </w:pPr>
-      <w:r>
-        <w:rPr>
-          <w:u w:val="single"/>
-        </w:rPr>
-        <w:t>MODE PROTECTIVE SECURITY SYSTEM</w:t>
-      </w:r>
-      <w:r>
-        <w:t>:</w:t>
-      </w:r>
-      <w:r>
-        <w:t xml:space="preserve"> </w:t>
-      </w:r>
-      <w:r>
-        <w:rPr>
-          <w:b/>
-          <w:bCs/>
-          <w:color w:val="FF0000"/>
-        </w:rPr>
-        <w:t>ALL SELF-DETERMINANT MODES</w:t>
-      </w:r>
-      <w:r>
-        <w:rPr>
-          <w:b/>
-          <w:bCs/>
-        </w:rPr>
-        <w:t>;</w:t>
-      </w:r>
-    </w:p>
-    <w:p>
-      <w:pPr>
-        <w:ind w:left="720"/>
-        <w:jc w:val="both"/>
-        <w:rPr>
-          <w:b/>
-          <w:bCs/>
-        </w:rPr>
-      </w:pPr>
-      <w:r>
-        <w:rPr>
-          <w:u w:val="single"/>
-        </w:rPr>
-        <w:t>MODE PROTECTIVE SECURITY SYSTEM</w:t>
-      </w:r>
-      <w:r>
-        <w:t>:</w:t>
-      </w:r>
-      <w:r>
-        <w:t xml:space="preserve"> </w:t>
-      </w:r>
-      <w:r>
-        <w:rPr>
-          <w:b/>
-          <w:bCs/>
-          <w:color w:val="FF0000"/>
-        </w:rPr>
-        <w:t>ALL SELF-SUCCESS MODES</w:t>
+      <w:proofErr w:type="spellStart"/>
+      <w:r>
+        <w:rPr>
+          <w:b/>
+          <w:bCs/>
+          <w:color w:val="FF0000"/>
+        </w:rPr>
+        <w:t>SELF</w:t>
+      </w:r>
+      <w:proofErr w:type="spellEnd"/>
+      <w:r>
+        <w:rPr>
+          <w:b/>
+          <w:bCs/>
+          <w:color w:val="FF0000"/>
+        </w:rPr>
+        <w:t>-SUCCESS MODES</w:t>
       </w:r>
       <w:r>
         <w:rPr>
@@ -3174,7 +3079,6 @@
       </w:rPr>
       <w:t xml:space="preserve"> </w:t>
     </w:r>
-    <w:proofErr w:type="gramStart"/>
     <w:r>
       <w:rPr>
         <w:b/>
@@ -3200,16 +3104,7 @@
         <w:color w:val="000000" w:themeColor="text1"/>
         <w:sz w:val="18"/>
       </w:rPr>
-      <w:t xml:space="preserve">  </w:t>
-    </w:r>
-    <w:proofErr w:type="gramEnd"/>
-    <w:r>
-      <w:rPr>
-        <w:i/>
-        <w:color w:val="000000" w:themeColor="text1"/>
-        <w:sz w:val="18"/>
-      </w:rPr>
-      <w:t xml:space="preserve">    Company </w:t>
+      <w:t xml:space="preserve">      Company </w:t>
     </w:r>
     <w:r>
       <w:rPr>

</xml_diff>